<commit_message>
May mali pa rin sa drilldown TTATT
</commit_message>
<xml_diff>
--- a/revisions/revisions.docx
+++ b/revisions/revisions.docx
@@ -723,16 +723,10 @@
         <w:pStyle w:val="ListParagraph"/>
         <w:numPr>
           <w:ilvl w:val="0"/>
-          <w:numId w:val="5"/>
+          <w:numId w:val="27"/>
         </w:numPr>
-        <w:rPr>
-          <w:highlight w:val="yellow"/>
-        </w:rPr>
-      </w:pPr>
-      <w:r>
-        <w:rPr>
-          <w:highlight w:val="yellow"/>
-        </w:rPr>
+      </w:pPr>
+      <w:r>
         <w:t xml:space="preserve">Data Privacy </w:t>
       </w:r>
     </w:p>
@@ -833,7 +827,7 @@
         <w:pStyle w:val="ListParagraph"/>
         <w:numPr>
           <w:ilvl w:val="0"/>
-          <w:numId w:val="5"/>
+          <w:numId w:val="27"/>
         </w:numPr>
       </w:pPr>
       <w:proofErr w:type="spellStart"/>
@@ -1063,16 +1057,11 @@
         <w:pStyle w:val="ListParagraph"/>
         <w:numPr>
           <w:ilvl w:val="0"/>
-          <w:numId w:val="5"/>
+          <w:numId w:val="20"/>
         </w:numPr>
       </w:pPr>
       <w:r>
-        <w:t>Confirm</w:t>
-      </w:r>
-      <w:bookmarkStart w:id="0" w:name="_GoBack"/>
-      <w:bookmarkEnd w:id="0"/>
-      <w:r>
-        <w:t>ation messages</w:t>
+        <w:t>Confirmation messages</w:t>
       </w:r>
     </w:p>
     <w:p>
@@ -1097,30 +1086,20 @@
         <w:pStyle w:val="ListParagraph"/>
         <w:numPr>
           <w:ilvl w:val="0"/>
-          <w:numId w:val="5"/>
+          <w:numId w:val="20"/>
         </w:numPr>
-        <w:rPr>
-          <w:highlight w:val="yellow"/>
-        </w:rPr>
-      </w:pPr>
-      <w:r>
-        <w:rPr>
-          <w:highlight w:val="yellow"/>
-        </w:rPr>
+      </w:pPr>
+      <w:bookmarkStart w:id="0" w:name="_GoBack"/>
+      <w:bookmarkEnd w:id="0"/>
+      <w:r>
         <w:t>No of attendees per event (dashboard-</w:t>
       </w:r>
       <w:proofErr w:type="spellStart"/>
       <w:r>
-        <w:rPr>
-          <w:highlight w:val="yellow"/>
-        </w:rPr>
         <w:t>pres</w:t>
       </w:r>
       <w:proofErr w:type="spellEnd"/>
       <w:r>
-        <w:rPr>
-          <w:highlight w:val="yellow"/>
-        </w:rPr>
         <w:t>)</w:t>
       </w:r>
     </w:p>
@@ -2144,7 +2123,7 @@
   <w:abstractNum w:abstractNumId="8" w15:restartNumberingAfterBreak="0">
     <w:nsid w:val="2A56522B"/>
     <w:multiLevelType w:val="hybridMultilevel"/>
-    <w:tmpl w:val="0B561F8C"/>
+    <w:tmpl w:val="F7E82A00"/>
     <w:lvl w:ilvl="0" w:tplc="D78A7172">
       <w:start w:val="1"/>
       <w:numFmt w:val="bullet"/>
@@ -3912,6 +3891,120 @@
     </w:lvl>
   </w:abstractNum>
   <w:abstractNum w:abstractNumId="24" w15:restartNumberingAfterBreak="0">
+    <w:nsid w:val="7BC80600"/>
+    <w:multiLevelType w:val="hybridMultilevel"/>
+    <w:tmpl w:val="D0725FB6"/>
+    <w:lvl w:ilvl="0" w:tplc="D78A7172">
+      <w:start w:val="1"/>
+      <w:numFmt w:val="bullet"/>
+      <w:lvlText w:val=""/>
+      <w:lvlJc w:val="left"/>
+      <w:pPr>
+        <w:ind w:left="720" w:hanging="360"/>
+      </w:pPr>
+      <w:rPr>
+        <w:rFonts w:ascii="Wingdings" w:hAnsi="Wingdings" w:hint="default"/>
+        <w:color w:val="00B050"/>
+      </w:rPr>
+    </w:lvl>
+    <w:lvl w:ilvl="1" w:tplc="34090003" w:tentative="1">
+      <w:start w:val="1"/>
+      <w:numFmt w:val="bullet"/>
+      <w:lvlText w:val="o"/>
+      <w:lvlJc w:val="left"/>
+      <w:pPr>
+        <w:ind w:left="1440" w:hanging="360"/>
+      </w:pPr>
+      <w:rPr>
+        <w:rFonts w:ascii="Courier New" w:hAnsi="Courier New" w:cs="Courier New" w:hint="default"/>
+      </w:rPr>
+    </w:lvl>
+    <w:lvl w:ilvl="2" w:tplc="34090005" w:tentative="1">
+      <w:start w:val="1"/>
+      <w:numFmt w:val="bullet"/>
+      <w:lvlText w:val=""/>
+      <w:lvlJc w:val="left"/>
+      <w:pPr>
+        <w:ind w:left="2160" w:hanging="360"/>
+      </w:pPr>
+      <w:rPr>
+        <w:rFonts w:ascii="Wingdings" w:hAnsi="Wingdings" w:hint="default"/>
+      </w:rPr>
+    </w:lvl>
+    <w:lvl w:ilvl="3" w:tplc="34090001" w:tentative="1">
+      <w:start w:val="1"/>
+      <w:numFmt w:val="bullet"/>
+      <w:lvlText w:val=""/>
+      <w:lvlJc w:val="left"/>
+      <w:pPr>
+        <w:ind w:left="2880" w:hanging="360"/>
+      </w:pPr>
+      <w:rPr>
+        <w:rFonts w:ascii="Symbol" w:hAnsi="Symbol" w:hint="default"/>
+      </w:rPr>
+    </w:lvl>
+    <w:lvl w:ilvl="4" w:tplc="34090003" w:tentative="1">
+      <w:start w:val="1"/>
+      <w:numFmt w:val="bullet"/>
+      <w:lvlText w:val="o"/>
+      <w:lvlJc w:val="left"/>
+      <w:pPr>
+        <w:ind w:left="3600" w:hanging="360"/>
+      </w:pPr>
+      <w:rPr>
+        <w:rFonts w:ascii="Courier New" w:hAnsi="Courier New" w:cs="Courier New" w:hint="default"/>
+      </w:rPr>
+    </w:lvl>
+    <w:lvl w:ilvl="5" w:tplc="34090005" w:tentative="1">
+      <w:start w:val="1"/>
+      <w:numFmt w:val="bullet"/>
+      <w:lvlText w:val=""/>
+      <w:lvlJc w:val="left"/>
+      <w:pPr>
+        <w:ind w:left="4320" w:hanging="360"/>
+      </w:pPr>
+      <w:rPr>
+        <w:rFonts w:ascii="Wingdings" w:hAnsi="Wingdings" w:hint="default"/>
+      </w:rPr>
+    </w:lvl>
+    <w:lvl w:ilvl="6" w:tplc="34090001" w:tentative="1">
+      <w:start w:val="1"/>
+      <w:numFmt w:val="bullet"/>
+      <w:lvlText w:val=""/>
+      <w:lvlJc w:val="left"/>
+      <w:pPr>
+        <w:ind w:left="5040" w:hanging="360"/>
+      </w:pPr>
+      <w:rPr>
+        <w:rFonts w:ascii="Symbol" w:hAnsi="Symbol" w:hint="default"/>
+      </w:rPr>
+    </w:lvl>
+    <w:lvl w:ilvl="7" w:tplc="34090003" w:tentative="1">
+      <w:start w:val="1"/>
+      <w:numFmt w:val="bullet"/>
+      <w:lvlText w:val="o"/>
+      <w:lvlJc w:val="left"/>
+      <w:pPr>
+        <w:ind w:left="5760" w:hanging="360"/>
+      </w:pPr>
+      <w:rPr>
+        <w:rFonts w:ascii="Courier New" w:hAnsi="Courier New" w:cs="Courier New" w:hint="default"/>
+      </w:rPr>
+    </w:lvl>
+    <w:lvl w:ilvl="8" w:tplc="34090005" w:tentative="1">
+      <w:start w:val="1"/>
+      <w:numFmt w:val="bullet"/>
+      <w:lvlText w:val=""/>
+      <w:lvlJc w:val="left"/>
+      <w:pPr>
+        <w:ind w:left="6480" w:hanging="360"/>
+      </w:pPr>
+      <w:rPr>
+        <w:rFonts w:ascii="Wingdings" w:hAnsi="Wingdings" w:hint="default"/>
+      </w:rPr>
+    </w:lvl>
+  </w:abstractNum>
+  <w:abstractNum w:abstractNumId="25" w15:restartNumberingAfterBreak="0">
     <w:nsid w:val="7C2B542B"/>
     <w:multiLevelType w:val="hybridMultilevel"/>
     <w:tmpl w:val="31446174"/>
@@ -4025,7 +4118,7 @@
       </w:rPr>
     </w:lvl>
   </w:abstractNum>
-  <w:abstractNum w:abstractNumId="25" w15:restartNumberingAfterBreak="0">
+  <w:abstractNum w:abstractNumId="26" w15:restartNumberingAfterBreak="0">
     <w:nsid w:val="7F1940B7"/>
     <w:multiLevelType w:val="hybridMultilevel"/>
     <w:tmpl w:val="C042351E"/>
@@ -4157,7 +4250,7 @@
     <w:abstractNumId w:val="11"/>
   </w:num>
   <w:num w:numId="7">
-    <w:abstractNumId w:val="25"/>
+    <w:abstractNumId w:val="26"/>
   </w:num>
   <w:num w:numId="8">
     <w:abstractNumId w:val="15"/>
@@ -4172,7 +4265,7 @@
     <w:abstractNumId w:val="0"/>
   </w:num>
   <w:num w:numId="12">
-    <w:abstractNumId w:val="24"/>
+    <w:abstractNumId w:val="25"/>
   </w:num>
   <w:num w:numId="13">
     <w:abstractNumId w:val="1"/>
@@ -4215,6 +4308,9 @@
   </w:num>
   <w:num w:numId="26">
     <w:abstractNumId w:val="9"/>
+  </w:num>
+  <w:num w:numId="27">
+    <w:abstractNumId w:val="24"/>
   </w:num>
 </w:numbering>
 </file>
@@ -4918,4 +5014,16 @@
     </a:ext>
   </a:extLst>
 </a:theme>
+</file>
+
+<file path=customXml/item1.xml><?xml version="1.0" encoding="utf-8"?>
+<b:Sources xmlns:b="http://schemas.openxmlformats.org/officeDocument/2006/bibliography" xmlns="http://schemas.openxmlformats.org/officeDocument/2006/bibliography" SelectedStyle="\APASixthEditionOfficeOnline.xsl" StyleName="APA" Version="6"/>
+</file>
+
+<file path=customXml/itemProps1.xml><?xml version="1.0" encoding="utf-8"?>
+<ds:datastoreItem xmlns:ds="http://schemas.openxmlformats.org/officeDocument/2006/customXml" ds:itemID="{13E985A3-5564-462A-9120-F0AA421FFBDF}">
+  <ds:schemaRefs>
+    <ds:schemaRef ds:uri="http://schemas.openxmlformats.org/officeDocument/2006/bibliography"/>
+  </ds:schemaRefs>
+</ds:datastoreItem>
 </file>
</xml_diff>